<commit_message>
documention week 2 compelte
blog post have been added in chronicling development along with necessary concept documents. outside feedback will be added at a later point.
</commit_message>
<xml_diff>
--- a/documention/Design documentation.docx
+++ b/documention/Design documentation.docx
@@ -1135,6 +1135,43 @@
         </w:rPr>
         <w:t>Blog post 1:</w:t>
       </w:r>
+      <w:r>
+        <w:rPr>
+          <w:b/>
+          <w:bCs/>
+          <w:sz w:val="40"/>
+          <w:szCs w:val="40"/>
+        </w:rPr>
+        <w:t xml:space="preserve"> 4</w:t>
+      </w:r>
+      <w:r>
+        <w:rPr>
+          <w:b/>
+          <w:bCs/>
+          <w:sz w:val="40"/>
+          <w:szCs w:val="40"/>
+          <w:vertAlign w:val="superscript"/>
+        </w:rPr>
+        <w:t>th</w:t>
+      </w:r>
+      <w:r>
+        <w:rPr>
+          <w:b/>
+          <w:bCs/>
+          <w:sz w:val="40"/>
+          <w:szCs w:val="40"/>
+        </w:rPr>
+        <w:t xml:space="preserve"> </w:t>
+      </w:r>
+      <w:r>
+        <w:rPr>
+          <w:b/>
+          <w:bCs/>
+          <w:sz w:val="40"/>
+          <w:szCs w:val="40"/>
+        </w:rPr>
+        <w:t>November</w:t>
+      </w:r>
     </w:p>
     <w:p>
       <w:pPr>
@@ -1348,6 +1385,63 @@
         <w:t xml:space="preserve">, through a swot and further </w:t>
       </w:r>
       <w:r>
+        <w:drawing>
+          <wp:anchor distT="0" distB="0" distL="114300" distR="114300" simplePos="0" relativeHeight="251665408" behindDoc="0" locked="0" layoutInCell="1" allowOverlap="1" wp14:anchorId="687C47E6" wp14:editId="2467AC3E">
+            <wp:simplePos x="0" y="0"/>
+            <wp:positionH relativeFrom="margin">
+              <wp:posOffset>2139614</wp:posOffset>
+            </wp:positionH>
+            <wp:positionV relativeFrom="paragraph">
+              <wp:posOffset>4128097</wp:posOffset>
+            </wp:positionV>
+            <wp:extent cx="2286000" cy="2468245"/>
+            <wp:effectExtent l="0" t="0" r="0" b="8255"/>
+            <wp:wrapSquare wrapText="bothSides"/>
+            <wp:docPr id="1408753267" name="Picture 1" descr="A white arcade machine on a grid floor&#10;&#10;AI-generated content may be incorrect."/>
+            <wp:cNvGraphicFramePr>
+              <a:graphicFrameLocks xmlns:a="http://schemas.openxmlformats.org/drawingml/2006/main" noChangeAspect="1"/>
+            </wp:cNvGraphicFramePr>
+            <a:graphic xmlns:a="http://schemas.openxmlformats.org/drawingml/2006/main">
+              <a:graphicData uri="http://schemas.openxmlformats.org/drawingml/2006/picture">
+                <pic:pic xmlns:pic="http://schemas.openxmlformats.org/drawingml/2006/picture">
+                  <pic:nvPicPr>
+                    <pic:cNvPr id="1408753267" name="Picture 1" descr="A white arcade machine on a grid floor&#10;&#10;AI-generated content may be incorrect."/>
+                    <pic:cNvPicPr/>
+                  </pic:nvPicPr>
+                  <pic:blipFill>
+                    <a:blip r:embed="rId9" cstate="print">
+                      <a:extLst>
+                        <a:ext uri="{28A0092B-C50C-407E-A947-70E740481C1C}">
+                          <a14:useLocalDpi xmlns:a14="http://schemas.microsoft.com/office/drawing/2010/main" val="0"/>
+                        </a:ext>
+                      </a:extLst>
+                    </a:blip>
+                    <a:stretch>
+                      <a:fillRect/>
+                    </a:stretch>
+                  </pic:blipFill>
+                  <pic:spPr>
+                    <a:xfrm>
+                      <a:off x="0" y="0"/>
+                      <a:ext cx="2286000" cy="2468245"/>
+                    </a:xfrm>
+                    <a:prstGeom prst="rect">
+                      <a:avLst/>
+                    </a:prstGeom>
+                  </pic:spPr>
+                </pic:pic>
+              </a:graphicData>
+            </a:graphic>
+            <wp14:sizeRelH relativeFrom="margin">
+              <wp14:pctWidth>0</wp14:pctWidth>
+            </wp14:sizeRelH>
+            <wp14:sizeRelV relativeFrom="margin">
+              <wp14:pctHeight>0</wp14:pctHeight>
+            </wp14:sizeRelV>
+          </wp:anchor>
+        </w:drawing>
+      </w:r>
+      <w:r>
         <w:rPr>
           <w:noProof/>
           <w:sz w:val="36"/>
@@ -1377,7 +1471,7 @@
                     <pic:cNvPicPr/>
                   </pic:nvPicPr>
                   <pic:blipFill>
-                    <a:blip r:embed="rId9" cstate="print">
+                    <a:blip r:embed="rId10" cstate="print">
                       <a:extLst>
                         <a:ext uri="{28A0092B-C50C-407E-A947-70E740481C1C}">
                           <a14:useLocalDpi xmlns:a14="http://schemas.microsoft.com/office/drawing/2010/main" val="0"/>
@@ -1416,7 +1510,7 @@
           <w:szCs w:val="28"/>
         </w:rPr>
         <w:drawing>
-          <wp:anchor distT="0" distB="0" distL="114300" distR="114300" simplePos="0" relativeHeight="251663360" behindDoc="0" locked="0" layoutInCell="1" allowOverlap="1" wp14:anchorId="7FD23953" wp14:editId="1AE9423F">
+          <wp:anchor distT="0" distB="0" distL="114300" distR="114300" simplePos="0" relativeHeight="251663360" behindDoc="0" locked="0" layoutInCell="1" allowOverlap="1" wp14:anchorId="7FD23953" wp14:editId="3E5A2C70">
             <wp:simplePos x="0" y="0"/>
             <wp:positionH relativeFrom="page">
               <wp:align>right</wp:align>
@@ -1439,7 +1533,7 @@
                     <pic:cNvPicPr/>
                   </pic:nvPicPr>
                   <pic:blipFill>
-                    <a:blip r:embed="rId10" cstate="print">
+                    <a:blip r:embed="rId11" cstate="print">
                       <a:extLst>
                         <a:ext uri="{28A0092B-C50C-407E-A947-70E740481C1C}">
                           <a14:useLocalDpi xmlns:a14="http://schemas.microsoft.com/office/drawing/2010/main" val="0"/>
@@ -1501,7 +1595,7 @@
                     <pic:cNvPicPr/>
                   </pic:nvPicPr>
                   <pic:blipFill>
-                    <a:blip r:embed="rId11">
+                    <a:blip r:embed="rId12">
                       <a:extLst>
                         <a:ext uri="{28A0092B-C50C-407E-A947-70E740481C1C}">
                           <a14:useLocalDpi xmlns:a14="http://schemas.microsoft.com/office/drawing/2010/main" val="0"/>
@@ -1540,7 +1634,7 @@
           <w:szCs w:val="36"/>
         </w:rPr>
         <w:drawing>
-          <wp:anchor distT="0" distB="0" distL="114300" distR="114300" simplePos="0" relativeHeight="251661312" behindDoc="0" locked="0" layoutInCell="1" allowOverlap="1" wp14:anchorId="5BECAD88" wp14:editId="1BC47249">
+          <wp:anchor distT="0" distB="0" distL="114300" distR="114300" simplePos="0" relativeHeight="251661312" behindDoc="0" locked="0" layoutInCell="1" allowOverlap="1" wp14:anchorId="5BECAD88" wp14:editId="589DF202">
             <wp:simplePos x="0" y="0"/>
             <wp:positionH relativeFrom="page">
               <wp:align>right</wp:align>
@@ -1563,7 +1657,7 @@
                     <pic:cNvPicPr/>
                   </pic:nvPicPr>
                   <pic:blipFill>
-                    <a:blip r:embed="rId12" cstate="print">
+                    <a:blip r:embed="rId13" cstate="print">
                       <a:extLst>
                         <a:ext uri="{28A0092B-C50C-407E-A947-70E740481C1C}">
                           <a14:useLocalDpi xmlns:a14="http://schemas.microsoft.com/office/drawing/2010/main" val="0"/>
@@ -1606,6 +1700,652 @@
     <w:p>
       <w:pPr>
         <w:pStyle w:val="ListParagraph"/>
+        <w:rPr>
+          <w:b/>
+          <w:bCs/>
+          <w:sz w:val="44"/>
+          <w:szCs w:val="44"/>
+        </w:rPr>
+      </w:pPr>
+      <w:r>
+        <w:rPr>
+          <w:sz w:val="36"/>
+          <w:szCs w:val="36"/>
+        </w:rPr>
+        <w:lastRenderedPageBreak/>
+        <w:drawing>
+          <wp:anchor distT="0" distB="0" distL="114300" distR="114300" simplePos="0" relativeHeight="251666432" behindDoc="0" locked="0" layoutInCell="1" allowOverlap="1" wp14:anchorId="1681D7C3" wp14:editId="1E857DFD">
+            <wp:simplePos x="0" y="0"/>
+            <wp:positionH relativeFrom="column">
+              <wp:posOffset>-673100</wp:posOffset>
+            </wp:positionH>
+            <wp:positionV relativeFrom="paragraph">
+              <wp:posOffset>550545</wp:posOffset>
+            </wp:positionV>
+            <wp:extent cx="3714115" cy="3724275"/>
+            <wp:effectExtent l="0" t="0" r="635" b="9525"/>
+            <wp:wrapSquare wrapText="bothSides"/>
+            <wp:docPr id="2047466605" name="Picture 1" descr="A screenshot of a video game&#10;&#10;AI-generated content may be incorrect."/>
+            <wp:cNvGraphicFramePr>
+              <a:graphicFrameLocks xmlns:a="http://schemas.openxmlformats.org/drawingml/2006/main" noChangeAspect="1"/>
+            </wp:cNvGraphicFramePr>
+            <a:graphic xmlns:a="http://schemas.openxmlformats.org/drawingml/2006/main">
+              <a:graphicData uri="http://schemas.openxmlformats.org/drawingml/2006/picture">
+                <pic:pic xmlns:pic="http://schemas.openxmlformats.org/drawingml/2006/picture">
+                  <pic:nvPicPr>
+                    <pic:cNvPr id="2047466605" name="Picture 1" descr="A screenshot of a video game&#10;&#10;AI-generated content may be incorrect."/>
+                    <pic:cNvPicPr/>
+                  </pic:nvPicPr>
+                  <pic:blipFill>
+                    <a:blip r:embed="rId14">
+                      <a:extLst>
+                        <a:ext uri="{28A0092B-C50C-407E-A947-70E740481C1C}">
+                          <a14:useLocalDpi xmlns:a14="http://schemas.microsoft.com/office/drawing/2010/main" val="0"/>
+                        </a:ext>
+                      </a:extLst>
+                    </a:blip>
+                    <a:stretch>
+                      <a:fillRect/>
+                    </a:stretch>
+                  </pic:blipFill>
+                  <pic:spPr>
+                    <a:xfrm>
+                      <a:off x="0" y="0"/>
+                      <a:ext cx="3714115" cy="3724275"/>
+                    </a:xfrm>
+                    <a:prstGeom prst="rect">
+                      <a:avLst/>
+                    </a:prstGeom>
+                  </pic:spPr>
+                </pic:pic>
+              </a:graphicData>
+            </a:graphic>
+            <wp14:sizeRelH relativeFrom="margin">
+              <wp14:pctWidth>0</wp14:pctWidth>
+            </wp14:sizeRelH>
+            <wp14:sizeRelV relativeFrom="margin">
+              <wp14:pctHeight>0</wp14:pctHeight>
+            </wp14:sizeRelV>
+          </wp:anchor>
+        </w:drawing>
+      </w:r>
+      <w:r>
+        <w:rPr>
+          <w:b/>
+          <w:bCs/>
+          <w:sz w:val="44"/>
+          <w:szCs w:val="44"/>
+        </w:rPr>
+        <w:t>Blog post 2: 11</w:t>
+      </w:r>
+      <w:r>
+        <w:rPr>
+          <w:b/>
+          <w:bCs/>
+          <w:sz w:val="44"/>
+          <w:szCs w:val="44"/>
+          <w:vertAlign w:val="superscript"/>
+        </w:rPr>
+        <w:t>th</w:t>
+      </w:r>
+      <w:r>
+        <w:rPr>
+          <w:b/>
+          <w:bCs/>
+          <w:sz w:val="44"/>
+          <w:szCs w:val="44"/>
+        </w:rPr>
+        <w:t xml:space="preserve"> of November</w:t>
+      </w:r>
+    </w:p>
+    <w:p>
+      <w:pPr>
+        <w:rPr>
+          <w:sz w:val="36"/>
+          <w:szCs w:val="36"/>
+        </w:rPr>
+      </w:pPr>
+      <w:r>
+        <w:rPr>
+          <w:sz w:val="36"/>
+          <w:szCs w:val="36"/>
+        </w:rPr>
+        <w:drawing>
+          <wp:anchor distT="0" distB="0" distL="114300" distR="114300" simplePos="0" relativeHeight="251667456" behindDoc="0" locked="0" layoutInCell="1" allowOverlap="1" wp14:anchorId="67AE4490" wp14:editId="41CBE66B">
+            <wp:simplePos x="0" y="0"/>
+            <wp:positionH relativeFrom="column">
+              <wp:posOffset>2369151</wp:posOffset>
+            </wp:positionH>
+            <wp:positionV relativeFrom="paragraph">
+              <wp:posOffset>4954046</wp:posOffset>
+            </wp:positionV>
+            <wp:extent cx="4061606" cy="3401471"/>
+            <wp:effectExtent l="0" t="0" r="0" b="8890"/>
+            <wp:wrapSquare wrapText="bothSides"/>
+            <wp:docPr id="1725086637" name="Picture 1" descr="A white helmet on a grid&#10;&#10;AI-generated content may be incorrect."/>
+            <wp:cNvGraphicFramePr>
+              <a:graphicFrameLocks xmlns:a="http://schemas.openxmlformats.org/drawingml/2006/main" noChangeAspect="1"/>
+            </wp:cNvGraphicFramePr>
+            <a:graphic xmlns:a="http://schemas.openxmlformats.org/drawingml/2006/main">
+              <a:graphicData uri="http://schemas.openxmlformats.org/drawingml/2006/picture">
+                <pic:pic xmlns:pic="http://schemas.openxmlformats.org/drawingml/2006/picture">
+                  <pic:nvPicPr>
+                    <pic:cNvPr id="1725086637" name="Picture 1" descr="A white helmet on a grid&#10;&#10;AI-generated content may be incorrect."/>
+                    <pic:cNvPicPr/>
+                  </pic:nvPicPr>
+                  <pic:blipFill>
+                    <a:blip r:embed="rId15">
+                      <a:extLst>
+                        <a:ext uri="{28A0092B-C50C-407E-A947-70E740481C1C}">
+                          <a14:useLocalDpi xmlns:a14="http://schemas.microsoft.com/office/drawing/2010/main" val="0"/>
+                        </a:ext>
+                      </a:extLst>
+                    </a:blip>
+                    <a:stretch>
+                      <a:fillRect/>
+                    </a:stretch>
+                  </pic:blipFill>
+                  <pic:spPr>
+                    <a:xfrm>
+                      <a:off x="0" y="0"/>
+                      <a:ext cx="4062097" cy="3401882"/>
+                    </a:xfrm>
+                    <a:prstGeom prst="rect">
+                      <a:avLst/>
+                    </a:prstGeom>
+                  </pic:spPr>
+                </pic:pic>
+              </a:graphicData>
+            </a:graphic>
+            <wp14:sizeRelH relativeFrom="margin">
+              <wp14:pctWidth>0</wp14:pctWidth>
+            </wp14:sizeRelH>
+            <wp14:sizeRelV relativeFrom="margin">
+              <wp14:pctHeight>0</wp14:pctHeight>
+            </wp14:sizeRelV>
+          </wp:anchor>
+        </w:drawing>
+      </w:r>
+      <w:r>
+        <w:rPr>
+          <w:sz w:val="36"/>
+          <w:szCs w:val="36"/>
+        </w:rPr>
+        <w:t>I further</w:t>
+      </w:r>
+      <w:r>
+        <w:rPr>
+          <w:sz w:val="36"/>
+          <w:szCs w:val="36"/>
+        </w:rPr>
+        <w:t xml:space="preserve"> explored the concept</w:t>
+      </w:r>
+      <w:r>
+        <w:rPr>
+          <w:sz w:val="36"/>
+          <w:szCs w:val="36"/>
+        </w:rPr>
+        <w:t xml:space="preserve"> through physical notes and a swot</w:t>
+      </w:r>
+      <w:r>
+        <w:rPr>
+          <w:sz w:val="36"/>
+          <w:szCs w:val="36"/>
+        </w:rPr>
+        <w:t xml:space="preserve"> (page number)</w:t>
+      </w:r>
+      <w:r>
+        <w:rPr>
+          <w:sz w:val="36"/>
+          <w:szCs w:val="36"/>
+        </w:rPr>
+        <w:t xml:space="preserve"> to better reflect on the concepts strength and weaknesses </w:t>
+      </w:r>
+      <w:r>
+        <w:rPr>
+          <w:sz w:val="36"/>
+          <w:szCs w:val="36"/>
+        </w:rPr>
+        <w:t>this created a</w:t>
+      </w:r>
+      <w:r>
+        <w:rPr>
+          <w:sz w:val="36"/>
+          <w:szCs w:val="36"/>
+        </w:rPr>
+        <w:t xml:space="preserve"> </w:t>
+      </w:r>
+      <w:r>
+        <w:rPr>
+          <w:sz w:val="36"/>
+          <w:szCs w:val="36"/>
+        </w:rPr>
+        <w:t xml:space="preserve">3 round tourney relating to the jousting concepts seen within the swots, after this a </w:t>
+      </w:r>
+      <w:r>
+        <w:rPr>
+          <w:sz w:val="36"/>
+          <w:szCs w:val="36"/>
+        </w:rPr>
+        <w:t xml:space="preserve">roadmap </w:t>
+      </w:r>
+      <w:r>
+        <w:rPr>
+          <w:sz w:val="36"/>
+          <w:szCs w:val="36"/>
+        </w:rPr>
+        <w:t xml:space="preserve">(page number) </w:t>
+      </w:r>
+      <w:r>
+        <w:rPr>
+          <w:sz w:val="36"/>
+          <w:szCs w:val="36"/>
+        </w:rPr>
+        <w:t xml:space="preserve">was produced with a </w:t>
+      </w:r>
+      <w:r>
+        <w:rPr>
+          <w:sz w:val="36"/>
+          <w:szCs w:val="36"/>
+        </w:rPr>
+        <w:t>scaled back version which would allow for a finished project</w:t>
+      </w:r>
+      <w:r>
+        <w:rPr>
+          <w:sz w:val="36"/>
+          <w:szCs w:val="36"/>
+        </w:rPr>
+        <w:t xml:space="preserve"> which </w:t>
+      </w:r>
+      <w:r>
+        <w:rPr>
+          <w:sz w:val="36"/>
+          <w:szCs w:val="36"/>
+        </w:rPr>
+        <w:t>I’m</w:t>
+      </w:r>
+      <w:r>
+        <w:rPr>
+          <w:sz w:val="36"/>
+          <w:szCs w:val="36"/>
+        </w:rPr>
+        <w:t xml:space="preserve"> currently following</w:t>
+      </w:r>
+      <w:r>
+        <w:rPr>
+          <w:sz w:val="36"/>
+          <w:szCs w:val="36"/>
+        </w:rPr>
+        <w:t>. D</w:t>
+      </w:r>
+      <w:r>
+        <w:rPr>
+          <w:sz w:val="36"/>
+          <w:szCs w:val="36"/>
+        </w:rPr>
+        <w:t xml:space="preserve">ue to the guided game jam most </w:t>
+      </w:r>
+      <w:r>
+        <w:rPr>
+          <w:sz w:val="36"/>
+          <w:szCs w:val="36"/>
+        </w:rPr>
+        <w:t>progress</w:t>
+      </w:r>
+      <w:r>
+        <w:rPr>
+          <w:sz w:val="36"/>
+          <w:szCs w:val="36"/>
+        </w:rPr>
+        <w:t xml:space="preserve"> regarding the project will be slowed down which the roadmap allows </w:t>
+      </w:r>
+      <w:r>
+        <w:rPr>
+          <w:sz w:val="36"/>
+          <w:szCs w:val="36"/>
+        </w:rPr>
+        <w:t>for as</w:t>
+      </w:r>
+      <w:r>
+        <w:rPr>
+          <w:sz w:val="36"/>
+          <w:szCs w:val="36"/>
+        </w:rPr>
+        <w:t xml:space="preserve"> this week</w:t>
+      </w:r>
+      <w:r>
+        <w:rPr>
+          <w:sz w:val="36"/>
+          <w:szCs w:val="36"/>
+        </w:rPr>
+        <w:t xml:space="preserve"> is</w:t>
+      </w:r>
+      <w:r>
+        <w:rPr>
+          <w:sz w:val="36"/>
+          <w:szCs w:val="36"/>
+        </w:rPr>
+        <w:t xml:space="preserve"> not counted towards development which allows me to produce assets to lighten the load </w:t>
+      </w:r>
+      <w:r>
+        <w:rPr>
+          <w:sz w:val="36"/>
+          <w:szCs w:val="36"/>
+        </w:rPr>
+        <w:t xml:space="preserve">for </w:t>
+      </w:r>
+      <w:r>
+        <w:rPr>
+          <w:sz w:val="36"/>
+          <w:szCs w:val="36"/>
+        </w:rPr>
+        <w:t xml:space="preserve">next week </w:t>
+      </w:r>
+      <w:r>
+        <w:rPr>
+          <w:sz w:val="36"/>
+          <w:szCs w:val="36"/>
+        </w:rPr>
+        <w:t xml:space="preserve">development goal </w:t>
+      </w:r>
+      <w:r>
+        <w:rPr>
+          <w:sz w:val="36"/>
+          <w:szCs w:val="36"/>
+        </w:rPr>
+        <w:t xml:space="preserve">which will help </w:t>
+      </w:r>
+      <w:r>
+        <w:rPr>
+          <w:sz w:val="36"/>
+          <w:szCs w:val="36"/>
+        </w:rPr>
+        <w:t>speed up</w:t>
+      </w:r>
+      <w:r>
+        <w:rPr>
+          <w:sz w:val="36"/>
+          <w:szCs w:val="36"/>
+        </w:rPr>
+        <w:t xml:space="preserve"> development </w:t>
+      </w:r>
+      <w:r>
+        <w:rPr>
+          <w:sz w:val="36"/>
+          <w:szCs w:val="36"/>
+        </w:rPr>
+        <w:lastRenderedPageBreak/>
+        <w:t>further down the line</w:t>
+      </w:r>
+      <w:r>
+        <w:rPr>
+          <w:sz w:val="36"/>
+          <w:szCs w:val="36"/>
+        </w:rPr>
+        <w:t xml:space="preserve"> and in the next steps</w:t>
+      </w:r>
+      <w:r>
+        <w:rPr>
+          <w:sz w:val="36"/>
+          <w:szCs w:val="36"/>
+        </w:rPr>
+        <w:t xml:space="preserve">. </w:t>
+      </w:r>
+      <w:r>
+        <w:rPr>
+          <w:sz w:val="36"/>
+          <w:szCs w:val="36"/>
+        </w:rPr>
+        <w:t xml:space="preserve">So </w:t>
+      </w:r>
+      <w:r>
+        <w:rPr>
+          <w:sz w:val="36"/>
+          <w:szCs w:val="36"/>
+        </w:rPr>
+        <w:t>far,</w:t>
+      </w:r>
+      <w:r>
+        <w:rPr>
+          <w:sz w:val="36"/>
+          <w:szCs w:val="36"/>
+        </w:rPr>
+        <w:t xml:space="preserve"> I’ve produced 2 unique helmets that will work as the heads for the character which </w:t>
+      </w:r>
+      <w:r>
+        <w:rPr>
+          <w:sz w:val="36"/>
+          <w:szCs w:val="36"/>
+        </w:rPr>
+        <w:t>I’ve</w:t>
+      </w:r>
+      <w:r>
+        <w:rPr>
+          <w:sz w:val="36"/>
+          <w:szCs w:val="36"/>
+        </w:rPr>
+        <w:t xml:space="preserve"> done</w:t>
+      </w:r>
+      <w:r>
+        <w:rPr>
+          <w:sz w:val="36"/>
+          <w:szCs w:val="36"/>
+        </w:rPr>
+        <w:t xml:space="preserve"> this</w:t>
+      </w:r>
+      <w:r>
+        <w:rPr>
+          <w:sz w:val="36"/>
+          <w:szCs w:val="36"/>
+        </w:rPr>
+        <w:t xml:space="preserve"> on purpose as I can then </w:t>
+      </w:r>
+      <w:r>
+        <w:rPr>
+          <w:sz w:val="36"/>
+          <w:szCs w:val="36"/>
+        </w:rPr>
+        <w:t xml:space="preserve">make </w:t>
+      </w:r>
+      <w:r>
+        <w:rPr>
+          <w:sz w:val="36"/>
+          <w:szCs w:val="36"/>
+        </w:rPr>
+        <w:t xml:space="preserve">the </w:t>
+      </w:r>
+      <w:r>
+        <w:rPr>
+          <w:sz w:val="36"/>
+          <w:szCs w:val="36"/>
+        </w:rPr>
+        <w:t>character in a more modular way with switching heads gauntlets and shoes</w:t>
+      </w:r>
+      <w:r>
+        <w:rPr>
+          <w:sz w:val="36"/>
+          <w:szCs w:val="36"/>
+        </w:rPr>
+        <w:t xml:space="preserve"> which would allow me to only have to one base body making the animation load much smaller and easier to produce</w:t>
+      </w:r>
+      <w:r>
+        <w:rPr>
+          <w:sz w:val="36"/>
+          <w:szCs w:val="36"/>
+        </w:rPr>
+        <w:t>,</w:t>
+      </w:r>
+      <w:r>
+        <w:rPr>
+          <w:sz w:val="36"/>
+          <w:szCs w:val="36"/>
+        </w:rPr>
+        <w:t xml:space="preserve"> along with this the helmets have nearly full face coverage making asset complexity much easier to produce as even </w:t>
+      </w:r>
+      <w:r>
+        <w:rPr>
+          <w:sz w:val="36"/>
+          <w:szCs w:val="36"/>
+        </w:rPr>
+        <w:t>stylized</w:t>
+      </w:r>
+      <w:r>
+        <w:rPr>
+          <w:sz w:val="36"/>
+          <w:szCs w:val="36"/>
+        </w:rPr>
+        <w:t xml:space="preserve"> face are quite hard to produce due to multiple steps needed</w:t>
+      </w:r>
+      <w:r>
+        <w:rPr>
+          <w:sz w:val="36"/>
+          <w:szCs w:val="36"/>
+        </w:rPr>
+        <w:t xml:space="preserve"> within the character development pipeline (modelling</w:t>
+      </w:r>
+      <w:r>
+        <w:rPr>
+          <w:sz w:val="36"/>
+          <w:szCs w:val="36"/>
+        </w:rPr>
+        <w:t>, remeshing, sculpting, uving then finally texturing)</w:t>
+      </w:r>
+      <w:r>
+        <w:rPr>
+          <w:sz w:val="36"/>
+          <w:szCs w:val="36"/>
+        </w:rPr>
+        <w:t>.</w:t>
+      </w:r>
+      <w:r>
+        <w:rPr>
+          <w:sz w:val="36"/>
+          <w:szCs w:val="36"/>
+        </w:rPr>
+        <w:t xml:space="preserve"> 2 helmets have been produced so far with result being mixed as one helmet I’m very happy with and the other being passable but not ideal, </w:t>
+      </w:r>
+      <w:r>
+        <w:rPr>
+          <w:sz w:val="36"/>
+          <w:szCs w:val="36"/>
+        </w:rPr>
+        <w:t>overall,</w:t>
+      </w:r>
+      <w:r>
+        <w:rPr>
+          <w:sz w:val="36"/>
+          <w:szCs w:val="36"/>
+        </w:rPr>
+        <w:t xml:space="preserve"> the issues with the first helmet is very minor being more of a graphical problem and not something to overly focus on as it would only impede development </w:t>
+      </w:r>
+      <w:r>
+        <w:rPr>
+          <w:sz w:val="36"/>
+          <w:szCs w:val="36"/>
+        </w:rPr>
+        <w:t>for a very minor issue.</w:t>
+      </w:r>
+      <w:r>
+        <w:rPr>
+          <w:sz w:val="36"/>
+          <w:szCs w:val="36"/>
+        </w:rPr>
+        <w:t xml:space="preserve"> Next steps will be to produce a </w:t>
+      </w:r>
+      <w:r>
+        <w:rPr>
+          <w:sz w:val="36"/>
+          <w:szCs w:val="36"/>
+        </w:rPr>
+        <w:t xml:space="preserve">pair of </w:t>
+      </w:r>
+      <w:r>
+        <w:rPr>
+          <w:sz w:val="36"/>
+          <w:szCs w:val="36"/>
+        </w:rPr>
+        <w:t>gauntlets</w:t>
+      </w:r>
+      <w:r>
+        <w:rPr>
+          <w:sz w:val="36"/>
+          <w:szCs w:val="36"/>
+        </w:rPr>
+        <w:t xml:space="preserve"> and a variation upon those </w:t>
+      </w:r>
+      <w:r>
+        <w:rPr>
+          <w:sz w:val="36"/>
+          <w:szCs w:val="36"/>
+        </w:rPr>
+        <w:t>gauntlets</w:t>
+      </w:r>
+      <w:r>
+        <w:rPr>
+          <w:sz w:val="36"/>
+          <w:szCs w:val="36"/>
+        </w:rPr>
+        <w:t xml:space="preserve"> along with a pair of boots</w:t>
+      </w:r>
+      <w:r>
+        <w:rPr>
+          <w:sz w:val="36"/>
+          <w:szCs w:val="36"/>
+        </w:rPr>
+        <w:t xml:space="preserve"> along with once again a variation, if this can be met the development goal of next </w:t>
+      </w:r>
+      <w:r>
+        <w:rPr>
+          <w:sz w:val="36"/>
+          <w:szCs w:val="36"/>
+        </w:rPr>
+        <w:t xml:space="preserve">week </w:t>
+      </w:r>
+      <w:r>
+        <w:rPr>
+          <w:sz w:val="36"/>
+          <w:szCs w:val="36"/>
+        </w:rPr>
+        <w:t xml:space="preserve">will be very minor with </w:t>
+      </w:r>
+      <w:r>
+        <w:rPr>
+          <w:sz w:val="36"/>
+          <w:szCs w:val="36"/>
+        </w:rPr>
+        <w:t xml:space="preserve">only </w:t>
+      </w:r>
+      <w:r>
+        <w:rPr>
+          <w:sz w:val="36"/>
+          <w:szCs w:val="36"/>
+        </w:rPr>
+        <w:t>a horse and a</w:t>
+      </w:r>
+      <w:r>
+        <w:rPr>
+          <w:sz w:val="36"/>
+          <w:szCs w:val="36"/>
+        </w:rPr>
+        <w:t xml:space="preserve"> basic body along with texturing</w:t>
+      </w:r>
+      <w:r>
+        <w:rPr>
+          <w:sz w:val="36"/>
+          <w:szCs w:val="36"/>
+        </w:rPr>
+        <w:t xml:space="preserve"> to be compelted</w:t>
+      </w:r>
+      <w:r>
+        <w:rPr>
+          <w:sz w:val="36"/>
+          <w:szCs w:val="36"/>
+        </w:rPr>
+        <w:t>.</w:t>
+      </w:r>
+    </w:p>
+    <w:p>
+      <w:pPr>
         <w:rPr>
           <w:sz w:val="36"/>
           <w:szCs w:val="36"/>

</xml_diff>